<commit_message>
validations added for float and hex
</commit_message>
<xml_diff>
--- a/Build setup.docx
+++ b/Build setup.docx
@@ -3,15 +3,133 @@
 <w:document xmlns:wpc="http://schemas.microsoft.com/office/word/2010/wordprocessingCanvas" xmlns:cx="http://schemas.microsoft.com/office/drawing/2014/chartex" xmlns:cx1="http://schemas.microsoft.com/office/drawing/2015/9/8/chartex" xmlns:cx2="http://schemas.microsoft.com/office/drawing/2015/10/21/chartex" xmlns:cx3="http://schemas.microsoft.com/office/drawing/2016/5/9/chartex" xmlns:cx4="http://schemas.microsoft.com/office/drawing/2016/5/10/chartex" xmlns:cx5="http://schemas.microsoft.com/office/drawing/2016/5/11/chartex" xmlns:cx6="http://schemas.microsoft.com/office/drawing/2016/5/12/chartex" xmlns:cx7="http://schemas.microsoft.com/office/drawing/2016/5/13/chartex" xmlns:cx8="http://schemas.microsoft.com/office/drawing/2016/5/14/chartex" xmlns:mc="http://schemas.openxmlformats.org/markup-compatibility/2006" xmlns:aink="http://schemas.microsoft.com/office/drawing/2016/ink" xmlns:am3d="http://schemas.microsoft.com/office/drawing/2017/model3d" xmlns:o="urn:schemas-microsoft-com:office:office" xmlns:r="http://schemas.openxmlformats.org/officeDocument/2006/relationships" xmlns:m="http://schemas.openxmlformats.org/officeDocument/2006/math" xmlns:v="urn:schemas-microsoft-com:vml" xmlns:wp14="http://schemas.microsoft.com/office/word/2010/wordprocessingDrawing" xmlns:wp="http://schemas.openxmlformats.org/drawingml/2006/wordprocessingDrawing" xmlns:w10="urn:schemas-microsoft-com:office:word" xmlns:w="http://schemas.openxmlformats.org/wordprocessingml/2006/main" xmlns:w14="http://schemas.microsoft.com/office/word/2010/wordml" xmlns:w15="http://schemas.microsoft.com/office/word/2012/wordml" xmlns:w16cex="http://schemas.microsoft.com/office/word/2018/wordml/cex" xmlns:w16cid="http://schemas.microsoft.com/office/word/2016/wordml/cid" xmlns:w16="http://schemas.microsoft.com/office/word/2018/wordml" xmlns:w16sdtdh="http://schemas.microsoft.com/office/word/2020/wordml/sdtdatahash" xmlns:w16se="http://schemas.microsoft.com/office/word/2015/wordml/symex" xmlns:wpg="http://schemas.microsoft.com/office/word/2010/wordprocessingGroup" xmlns:wpi="http://schemas.microsoft.com/office/word/2010/wordprocessingInk" xmlns:wne="http://schemas.microsoft.com/office/word/2006/wordml" xmlns:wps="http://schemas.microsoft.com/office/word/2010/wordprocessingShape" mc:Ignorable="w14 w15 w16se w16cid w16 w16cex w16sdtdh wp14">
   <w:body>
     <w:p>
-      <w:r>
+      <w:pPr>
+        <w:rPr>
+          <w:b/>
+          <w:bCs/>
+          <w:sz w:val="28"/>
+          <w:szCs w:val="28"/>
+        </w:rPr>
+      </w:pPr>
+      <w:r>
+        <w:rPr>
+          <w:b/>
+          <w:bCs/>
+          <w:sz w:val="28"/>
+          <w:szCs w:val="28"/>
+        </w:rPr>
+        <w:t>NOTE**</w:t>
+      </w:r>
+    </w:p>
+    <w:p>
+      <w:pPr>
+        <w:rPr>
+          <w:b/>
+          <w:bCs/>
+          <w:sz w:val="28"/>
+          <w:szCs w:val="28"/>
+        </w:rPr>
+      </w:pPr>
+      <w:r>
+        <w:rPr>
+          <w:b/>
+          <w:bCs/>
+          <w:sz w:val="28"/>
+          <w:szCs w:val="28"/>
+          <w:highlight w:val="cyan"/>
+        </w:rPr>
         <w:t>The application is hosted at</w:t>
       </w:r>
+      <w:r>
+        <w:rPr>
+          <w:b/>
+          <w:bCs/>
+          <w:sz w:val="28"/>
+          <w:szCs w:val="28"/>
+          <w:highlight w:val="cyan"/>
+        </w:rPr>
+        <w:t xml:space="preserve"> </w:t>
+      </w:r>
+      <w:hyperlink r:id="rId5" w:history="1">
+        <w:r>
+          <w:rPr>
+            <w:rStyle w:val="Hyperlink"/>
+            <w:b/>
+            <w:bCs/>
+            <w:sz w:val="28"/>
+            <w:szCs w:val="28"/>
+            <w:highlight w:val="cyan"/>
+          </w:rPr>
+          <w:t>https://main.d1utm1im9owk0h.amplifyapp.com/</w:t>
+        </w:r>
+      </w:hyperlink>
+      <w:r>
+        <w:rPr>
+          <w:sz w:val="28"/>
+          <w:szCs w:val="28"/>
+          <w:highlight w:val="cyan"/>
+        </w:rPr>
+        <w:t>.</w:t>
+      </w:r>
     </w:p>
     <w:p/>
+    <w:p>
+      <w:r>
+        <w:drawing>
+          <wp:inline distT="0" distB="0" distL="0" distR="0" wp14:anchorId="101FAA41" wp14:editId="07647647">
+            <wp:extent cx="5943600" cy="3014345"/>
+            <wp:effectExtent l="0" t="0" r="0" b="0"/>
+            <wp:docPr id="2" name="Picture 2" descr="Graphical user interface, application, Teams&#10;&#10;Description automatically generated"/>
+            <wp:cNvGraphicFramePr>
+              <a:graphicFrameLocks xmlns:a="http://schemas.openxmlformats.org/drawingml/2006/main" noChangeAspect="1"/>
+            </wp:cNvGraphicFramePr>
+            <a:graphic xmlns:a="http://schemas.openxmlformats.org/drawingml/2006/main">
+              <a:graphicData uri="http://schemas.openxmlformats.org/drawingml/2006/picture">
+                <pic:pic xmlns:pic="http://schemas.openxmlformats.org/drawingml/2006/picture">
+                  <pic:nvPicPr>
+                    <pic:cNvPr id="2" name="Picture 2" descr="Graphical user interface, application, Teams&#10;&#10;Description automatically generated"/>
+                    <pic:cNvPicPr/>
+                  </pic:nvPicPr>
+                  <pic:blipFill>
+                    <a:blip r:embed="rId6"/>
+                    <a:stretch>
+                      <a:fillRect/>
+                    </a:stretch>
+                  </pic:blipFill>
+                  <pic:spPr>
+                    <a:xfrm>
+                      <a:off x="0" y="0"/>
+                      <a:ext cx="5943600" cy="3014345"/>
+                    </a:xfrm>
+                    <a:prstGeom prst="rect">
+                      <a:avLst/>
+                    </a:prstGeom>
+                  </pic:spPr>
+                </pic:pic>
+              </a:graphicData>
+            </a:graphic>
+          </wp:inline>
+        </w:drawing>
+      </w:r>
+    </w:p>
+    <w:p>
+      <w:r>
+        <w:t>====================================================================</w:t>
+      </w:r>
+      <w:r>
+        <w:t>================</w:t>
+      </w:r>
+    </w:p>
     <w:p/>
     <w:p>
       <w:r>
-        <w:t>For further instructions to set up the app in local, please follow the below instructions:</w:t>
+        <w:t>For further instructions to set up the app in local</w:t>
+      </w:r>
+      <w:r>
+        <w:t xml:space="preserve"> using the code files</w:t>
+      </w:r>
+      <w:r>
+        <w:t>, please follow the below instructions:</w:t>
       </w:r>
     </w:p>
     <w:p>
@@ -41,7 +159,7 @@
       <w:r>
         <w:t xml:space="preserve"> can be installed </w:t>
       </w:r>
-      <w:hyperlink r:id="rId5" w:history="1">
+      <w:hyperlink r:id="rId7" w:history="1">
         <w:r>
           <w:rPr>
             <w:rStyle w:val="Hyperlink"/>
@@ -70,15 +188,7 @@
       </w:r>
       <w:proofErr w:type="spellEnd"/>
       <w:r>
-        <w:t xml:space="preserve"> is installed successfully, unzip the </w:t>
-      </w:r>
-      <w:proofErr w:type="gramStart"/>
-      <w:r>
-        <w:t>folder</w:t>
-      </w:r>
-      <w:proofErr w:type="gramEnd"/>
-      <w:r>
-        <w:t xml:space="preserve"> and run the below command.</w:t>
+        <w:t xml:space="preserve"> is installed successfully, unzip the folder and run the below command.</w:t>
       </w:r>
     </w:p>
     <w:p>
@@ -184,7 +294,7 @@
       <w:r>
         <w:t xml:space="preserve">This should start the dev server at </w:t>
       </w:r>
-      <w:hyperlink r:id="rId6" w:history="1">
+      <w:hyperlink r:id="rId8" w:history="1">
         <w:r>
           <w:rPr>
             <w:rStyle w:val="Hyperlink"/>
@@ -216,6 +326,7 @@
           <w:b/>
           <w:bCs/>
         </w:rPr>
+        <w:lastRenderedPageBreak/>
         <w:drawing>
           <wp:inline distT="0" distB="0" distL="0" distR="0" wp14:anchorId="215E0CBC" wp14:editId="7FAC9416">
             <wp:extent cx="5943600" cy="2835910"/>
@@ -232,7 +343,7 @@
                     <pic:cNvPicPr/>
                   </pic:nvPicPr>
                   <pic:blipFill>
-                    <a:blip r:embed="rId7"/>
+                    <a:blip r:embed="rId9"/>
                     <a:stretch>
                       <a:fillRect/>
                     </a:stretch>
@@ -826,6 +937,18 @@
       <w:shd w:val="clear" w:color="auto" w:fill="E1DFDD"/>
     </w:rPr>
   </w:style>
+  <w:style w:type="character" w:styleId="FollowedHyperlink">
+    <w:name w:val="FollowedHyperlink"/>
+    <w:basedOn w:val="DefaultParagraphFont"/>
+    <w:uiPriority w:val="99"/>
+    <w:semiHidden/>
+    <w:unhideWhenUsed/>
+    <w:rsid w:val="009E3688"/>
+    <w:rPr>
+      <w:color w:val="954F72" w:themeColor="followedHyperlink"/>
+      <w:u w:val="single"/>
+    </w:rPr>
+  </w:style>
 </w:styles>
 </file>
 

</xml_diff>